<commit_message>
up to section4 of course
</commit_message>
<xml_diff>
--- a/Vue course.docx
+++ b/Vue course.docx
@@ -64,7 +64,35 @@
         <w:rPr>
           <w:lang w:val="en-US"/>
         </w:rPr>
-        <w:t>Use v-on:click =”&lt;method_name&gt;” for an html button</w:t>
+        <w:t xml:space="preserve">Use </w:t>
+      </w:r>
+      <w:proofErr w:type="spellStart"/>
+      <w:r>
+        <w:rPr>
+          <w:lang w:val="en-US"/>
+        </w:rPr>
+        <w:t>v-on:click</w:t>
+      </w:r>
+      <w:proofErr w:type="spellEnd"/>
+      <w:r>
+        <w:rPr>
+          <w:lang w:val="en-US"/>
+        </w:rPr>
+        <w:t xml:space="preserve"> =”&lt;</w:t>
+      </w:r>
+      <w:proofErr w:type="spellStart"/>
+      <w:r>
+        <w:rPr>
+          <w:lang w:val="en-US"/>
+        </w:rPr>
+        <w:t>method_name</w:t>
+      </w:r>
+      <w:proofErr w:type="spellEnd"/>
+      <w:r>
+        <w:rPr>
+          <w:lang w:val="en-US"/>
+        </w:rPr>
+        <w:t>&gt;” for an html button</w:t>
       </w:r>
     </w:p>
     <w:p>
@@ -137,7 +165,113 @@
           <w:lang w:val="en-US"/>
         </w:rPr>
       </w:pPr>
-    </w:p>
+      <w:r>
+        <w:rPr>
+          <w:lang w:val="en-US"/>
+        </w:rPr>
+        <w:t>Use methods for event binding or data binding</w:t>
+      </w:r>
+    </w:p>
+    <w:p>
+      <w:pPr>
+        <w:rPr>
+          <w:lang w:val="en-US"/>
+        </w:rPr>
+      </w:pPr>
+      <w:r>
+        <w:rPr>
+          <w:lang w:val="en-US"/>
+        </w:rPr>
+        <w:t>Use computed for data binding (only re evaluated if their data is change)</w:t>
+      </w:r>
+    </w:p>
+    <w:p>
+      <w:pPr>
+        <w:rPr>
+          <w:lang w:val="en-US"/>
+        </w:rPr>
+      </w:pPr>
+      <w:r>
+        <w:rPr>
+          <w:lang w:val="en-US"/>
+        </w:rPr>
+        <w:t xml:space="preserve">Use watch for any </w:t>
+      </w:r>
+      <w:proofErr w:type="spellStart"/>
+      <w:r>
+        <w:rPr>
+          <w:lang w:val="en-US"/>
+        </w:rPr>
+        <w:t>non data</w:t>
+      </w:r>
+      <w:proofErr w:type="spellEnd"/>
+      <w:r>
+        <w:rPr>
+          <w:lang w:val="en-US"/>
+        </w:rPr>
+        <w:t xml:space="preserve"> updating </w:t>
+      </w:r>
+      <w:proofErr w:type="spellStart"/>
+      <w:r>
+        <w:rPr>
+          <w:lang w:val="en-US"/>
+        </w:rPr>
+        <w:t>eg</w:t>
+      </w:r>
+      <w:proofErr w:type="spellEnd"/>
+      <w:r>
+        <w:rPr>
+          <w:lang w:val="en-US"/>
+        </w:rPr>
+        <w:t xml:space="preserve"> send http req</w:t>
+      </w:r>
+    </w:p>
+    <w:p>
+      <w:r>
+        <w:t xml:space="preserve">@&lt;event_name&gt; </w:t>
+      </w:r>
+      <w:proofErr w:type="spellStart"/>
+      <w:r>
+        <w:t>equiv</w:t>
+      </w:r>
+      <w:proofErr w:type="spellEnd"/>
+      <w:r>
+        <w:t xml:space="preserve"> v-on:</w:t>
+      </w:r>
+      <w:r>
+        <w:t>&lt;</w:t>
+      </w:r>
+      <w:proofErr w:type="spellStart"/>
+      <w:r>
+        <w:t>event_name</w:t>
+      </w:r>
+      <w:proofErr w:type="spellEnd"/>
+      <w:r>
+        <w:t>&gt;</w:t>
+      </w:r>
+    </w:p>
+    <w:p>
+      <w:r>
+        <w:t>:&lt;value&gt;=’value’</w:t>
+      </w:r>
+    </w:p>
+    <w:p>
+      <w:r>
+        <w:t xml:space="preserve">When embedding </w:t>
+      </w:r>
+      <w:proofErr w:type="spellStart"/>
+      <w:r>
+        <w:t>javascript</w:t>
+      </w:r>
+      <w:proofErr w:type="spellEnd"/>
+      <w:r>
+        <w:t xml:space="preserve"> objects in HTML, use {{ object }} where that object could be a variable or a computed property (if a computed property then don’t use ()</w:t>
+      </w:r>
+      <w:r>
+        <w:t>. If a method then use ()</w:t>
+      </w:r>
+    </w:p>
+    <w:p/>
     <w:sectPr>
       <w:pgSz w:w="11906" w:h="16838"/>
       <w:pgMar w:top="1440" w:right="1440" w:bottom="1440" w:left="1440" w:header="708" w:footer="708" w:gutter="0"/>

</xml_diff>